<commit_message>
All links from Facebook chat added
</commit_message>
<xml_diff>
--- a/Documentation/Important Links.docx
+++ b/Documentation/Important Links.docx
@@ -6,6 +6,540 @@
       <w:r>
         <w:t>Important Links</w:t>
       </w:r>
+    </w:p>
+    <w:p/>
+    <w:p>
+      <w:pPr>
+        <w:rPr>
+          <w:rFonts w:ascii="Times" w:eastAsia="Times New Roman" w:hAnsi="Times" w:cs="Times New Roman"/>
+          <w:sz w:val="20"/>
+          <w:szCs w:val="20"/>
+        </w:rPr>
+      </w:pPr>
+      <w:r>
+        <w:rPr>
+          <w:rFonts w:ascii="Times" w:eastAsia="Times New Roman" w:hAnsi="Times" w:cs="Times New Roman"/>
+          <w:sz w:val="20"/>
+          <w:szCs w:val="20"/>
+        </w:rPr>
+        <w:fldChar w:fldCharType="begin"/>
+      </w:r>
+      <w:r>
+        <w:rPr>
+          <w:rFonts w:ascii="Times" w:eastAsia="Times New Roman" w:hAnsi="Times" w:cs="Times New Roman"/>
+          <w:sz w:val="20"/>
+          <w:szCs w:val="20"/>
+        </w:rPr>
+        <w:instrText xml:space="preserve"> HYPERLINK "http://wiki.lamsfoundation.org/display/lamsdocs/Home" \t "_blank" </w:instrText>
+      </w:r>
+      <w:r>
+        <w:rPr>
+          <w:rFonts w:ascii="Times" w:eastAsia="Times New Roman" w:hAnsi="Times" w:cs="Times New Roman"/>
+          <w:sz w:val="20"/>
+          <w:szCs w:val="20"/>
+        </w:rPr>
+      </w:r>
+      <w:r>
+        <w:rPr>
+          <w:rFonts w:ascii="Times" w:eastAsia="Times New Roman" w:hAnsi="Times" w:cs="Times New Roman"/>
+          <w:sz w:val="20"/>
+          <w:szCs w:val="20"/>
+        </w:rPr>
+        <w:fldChar w:fldCharType="separate"/>
+      </w:r>
+      <w:r>
+        <w:rPr>
+          <w:rFonts w:ascii="Helvetica" w:eastAsia="Times New Roman" w:hAnsi="Helvetica" w:cs="Times New Roman"/>
+          <w:color w:val="3B5998"/>
+          <w:sz w:val="20"/>
+          <w:szCs w:val="20"/>
+          <w:shd w:val="clear" w:color="auto" w:fill="FFFFFF"/>
+        </w:rPr>
+        <w:t>http://wiki.lamsfoundation.org/display/lamsdocs/Home</w:t>
+      </w:r>
+      <w:r>
+        <w:rPr>
+          <w:rFonts w:ascii="Times" w:eastAsia="Times New Roman" w:hAnsi="Times" w:cs="Times New Roman"/>
+          <w:sz w:val="20"/>
+          <w:szCs w:val="20"/>
+        </w:rPr>
+        <w:fldChar w:fldCharType="end"/>
+      </w:r>
+    </w:p>
+    <w:p/>
+    <w:p>
+      <w:pPr>
+        <w:rPr>
+          <w:rFonts w:ascii="Times" w:eastAsia="Times New Roman" w:hAnsi="Times" w:cs="Times New Roman"/>
+          <w:sz w:val="20"/>
+          <w:szCs w:val="20"/>
+        </w:rPr>
+      </w:pPr>
+      <w:r>
+        <w:rPr>
+          <w:rFonts w:ascii="Times" w:eastAsia="Times New Roman" w:hAnsi="Times" w:cs="Times New Roman"/>
+          <w:sz w:val="20"/>
+          <w:szCs w:val="20"/>
+        </w:rPr>
+        <w:fldChar w:fldCharType="begin"/>
+      </w:r>
+      <w:r>
+        <w:rPr>
+          <w:rFonts w:ascii="Times" w:eastAsia="Times New Roman" w:hAnsi="Times" w:cs="Times New Roman"/>
+          <w:sz w:val="20"/>
+          <w:szCs w:val="20"/>
+        </w:rPr>
+        <w:instrText xml:space="preserve"> HYPERLINK "http://wiki.lamsfoundation.org/display/lams/LAMS+and+3rd+Party+App+Integration+APIs" \t "_blank" </w:instrText>
+      </w:r>
+      <w:r>
+        <w:rPr>
+          <w:rFonts w:ascii="Times" w:eastAsia="Times New Roman" w:hAnsi="Times" w:cs="Times New Roman"/>
+          <w:sz w:val="20"/>
+          <w:szCs w:val="20"/>
+        </w:rPr>
+      </w:r>
+      <w:r>
+        <w:rPr>
+          <w:rFonts w:ascii="Times" w:eastAsia="Times New Roman" w:hAnsi="Times" w:cs="Times New Roman"/>
+          <w:sz w:val="20"/>
+          <w:szCs w:val="20"/>
+        </w:rPr>
+        <w:fldChar w:fldCharType="separate"/>
+      </w:r>
+      <w:r>
+        <w:rPr>
+          <w:rFonts w:ascii="Helvetica" w:eastAsia="Times New Roman" w:hAnsi="Helvetica" w:cs="Times New Roman"/>
+          <w:color w:val="3B5998"/>
+          <w:sz w:val="20"/>
+          <w:szCs w:val="20"/>
+          <w:shd w:val="clear" w:color="auto" w:fill="FFFFFF"/>
+        </w:rPr>
+        <w:t>http://wiki.lamsfoundation.org/display/lams/LAMS+and+3rd+Party+App+Integration+APIs</w:t>
+      </w:r>
+      <w:r>
+        <w:rPr>
+          <w:rFonts w:ascii="Times" w:eastAsia="Times New Roman" w:hAnsi="Times" w:cs="Times New Roman"/>
+          <w:sz w:val="20"/>
+          <w:szCs w:val="20"/>
+        </w:rPr>
+        <w:fldChar w:fldCharType="end"/>
+      </w:r>
+    </w:p>
+    <w:p/>
+    <w:p>
+      <w:pPr>
+        <w:rPr>
+          <w:rFonts w:ascii="Times" w:eastAsia="Times New Roman" w:hAnsi="Times" w:cs="Times New Roman"/>
+          <w:sz w:val="20"/>
+          <w:szCs w:val="20"/>
+        </w:rPr>
+      </w:pPr>
+      <w:r>
+        <w:rPr>
+          <w:rFonts w:ascii="Times" w:eastAsia="Times New Roman" w:hAnsi="Times" w:cs="Times New Roman"/>
+          <w:sz w:val="20"/>
+          <w:szCs w:val="20"/>
+        </w:rPr>
+        <w:fldChar w:fldCharType="begin"/>
+      </w:r>
+      <w:r>
+        <w:rPr>
+          <w:rFonts w:ascii="Times" w:eastAsia="Times New Roman" w:hAnsi="Times" w:cs="Times New Roman"/>
+          <w:sz w:val="20"/>
+          <w:szCs w:val="20"/>
+        </w:rPr>
+        <w:instrText xml:space="preserve"> HYPERLINK "http://www.demola.net/" \t "_blank" </w:instrText>
+      </w:r>
+      <w:r>
+        <w:rPr>
+          <w:rFonts w:ascii="Times" w:eastAsia="Times New Roman" w:hAnsi="Times" w:cs="Times New Roman"/>
+          <w:sz w:val="20"/>
+          <w:szCs w:val="20"/>
+        </w:rPr>
+      </w:r>
+      <w:r>
+        <w:rPr>
+          <w:rFonts w:ascii="Times" w:eastAsia="Times New Roman" w:hAnsi="Times" w:cs="Times New Roman"/>
+          <w:sz w:val="20"/>
+          <w:szCs w:val="20"/>
+        </w:rPr>
+        <w:fldChar w:fldCharType="separate"/>
+      </w:r>
+      <w:r>
+        <w:rPr>
+          <w:rFonts w:ascii="Helvetica" w:eastAsia="Times New Roman" w:hAnsi="Helvetica" w:cs="Times New Roman"/>
+          <w:color w:val="3B5998"/>
+          <w:sz w:val="20"/>
+          <w:szCs w:val="20"/>
+          <w:shd w:val="clear" w:color="auto" w:fill="FFFFFF"/>
+        </w:rPr>
+        <w:t>http://www.demola.net/</w:t>
+      </w:r>
+      <w:r>
+        <w:rPr>
+          <w:rFonts w:ascii="Times" w:eastAsia="Times New Roman" w:hAnsi="Times" w:cs="Times New Roman"/>
+          <w:sz w:val="20"/>
+          <w:szCs w:val="20"/>
+        </w:rPr>
+        <w:fldChar w:fldCharType="end"/>
+      </w:r>
+    </w:p>
+    <w:p/>
+    <w:p>
+      <w:pPr>
+        <w:rPr>
+          <w:rFonts w:ascii="Times" w:eastAsia="Times New Roman" w:hAnsi="Times" w:cs="Times New Roman"/>
+          <w:sz w:val="20"/>
+          <w:szCs w:val="20"/>
+        </w:rPr>
+      </w:pPr>
+      <w:r>
+        <w:rPr>
+          <w:rFonts w:ascii="Times" w:eastAsia="Times New Roman" w:hAnsi="Times" w:cs="Times New Roman"/>
+          <w:sz w:val="20"/>
+          <w:szCs w:val="20"/>
+        </w:rPr>
+        <w:fldChar w:fldCharType="begin"/>
+      </w:r>
+      <w:r>
+        <w:rPr>
+          <w:rFonts w:ascii="Times" w:eastAsia="Times New Roman" w:hAnsi="Times" w:cs="Times New Roman"/>
+          <w:sz w:val="20"/>
+          <w:szCs w:val="20"/>
+        </w:rPr>
+        <w:instrText xml:space="preserve"> HYPERLINK "http://www.itap.purdue.edu/studiohq/" \t "_blank" </w:instrText>
+      </w:r>
+      <w:r>
+        <w:rPr>
+          <w:rFonts w:ascii="Times" w:eastAsia="Times New Roman" w:hAnsi="Times" w:cs="Times New Roman"/>
+          <w:sz w:val="20"/>
+          <w:szCs w:val="20"/>
+        </w:rPr>
+      </w:r>
+      <w:r>
+        <w:rPr>
+          <w:rFonts w:ascii="Times" w:eastAsia="Times New Roman" w:hAnsi="Times" w:cs="Times New Roman"/>
+          <w:sz w:val="20"/>
+          <w:szCs w:val="20"/>
+        </w:rPr>
+        <w:fldChar w:fldCharType="separate"/>
+      </w:r>
+      <w:r>
+        <w:rPr>
+          <w:rFonts w:ascii="Helvetica" w:eastAsia="Times New Roman" w:hAnsi="Helvetica" w:cs="Times New Roman"/>
+          <w:color w:val="3B5998"/>
+          <w:sz w:val="20"/>
+          <w:szCs w:val="20"/>
+          <w:shd w:val="clear" w:color="auto" w:fill="FFFFFF"/>
+        </w:rPr>
+        <w:t>http://www.itap.purdue.edu/studiohq/</w:t>
+      </w:r>
+      <w:r>
+        <w:rPr>
+          <w:rFonts w:ascii="Times" w:eastAsia="Times New Roman" w:hAnsi="Times" w:cs="Times New Roman"/>
+          <w:sz w:val="20"/>
+          <w:szCs w:val="20"/>
+        </w:rPr>
+        <w:fldChar w:fldCharType="end"/>
+      </w:r>
+    </w:p>
+    <w:p/>
+    <w:p>
+      <w:pPr>
+        <w:rPr>
+          <w:rFonts w:ascii="Times" w:eastAsia="Times New Roman" w:hAnsi="Times" w:cs="Times New Roman"/>
+          <w:sz w:val="20"/>
+          <w:szCs w:val="20"/>
+        </w:rPr>
+      </w:pPr>
+      <w:r>
+        <w:rPr>
+          <w:rFonts w:ascii="Times" w:eastAsia="Times New Roman" w:hAnsi="Times" w:cs="Times New Roman"/>
+          <w:sz w:val="20"/>
+          <w:szCs w:val="20"/>
+        </w:rPr>
+        <w:fldChar w:fldCharType="begin"/>
+      </w:r>
+      <w:r>
+        <w:rPr>
+          <w:rFonts w:ascii="Times" w:eastAsia="Times New Roman" w:hAnsi="Times" w:cs="Times New Roman"/>
+          <w:sz w:val="20"/>
+          <w:szCs w:val="20"/>
+        </w:rPr>
+        <w:instrText xml:space="preserve"> HYPERLINK "http://socrative.com/" \t "_blank" </w:instrText>
+      </w:r>
+      <w:r>
+        <w:rPr>
+          <w:rFonts w:ascii="Times" w:eastAsia="Times New Roman" w:hAnsi="Times" w:cs="Times New Roman"/>
+          <w:sz w:val="20"/>
+          <w:szCs w:val="20"/>
+        </w:rPr>
+      </w:r>
+      <w:r>
+        <w:rPr>
+          <w:rFonts w:ascii="Times" w:eastAsia="Times New Roman" w:hAnsi="Times" w:cs="Times New Roman"/>
+          <w:sz w:val="20"/>
+          <w:szCs w:val="20"/>
+        </w:rPr>
+        <w:fldChar w:fldCharType="separate"/>
+      </w:r>
+      <w:r>
+        <w:rPr>
+          <w:rFonts w:ascii="Helvetica" w:eastAsia="Times New Roman" w:hAnsi="Helvetica" w:cs="Times New Roman"/>
+          <w:color w:val="3B5998"/>
+          <w:sz w:val="20"/>
+          <w:szCs w:val="20"/>
+          <w:shd w:val="clear" w:color="auto" w:fill="FFFFFF"/>
+        </w:rPr>
+        <w:t>http://socrative.com/</w:t>
+      </w:r>
+      <w:r>
+        <w:rPr>
+          <w:rFonts w:ascii="Times" w:eastAsia="Times New Roman" w:hAnsi="Times" w:cs="Times New Roman"/>
+          <w:sz w:val="20"/>
+          <w:szCs w:val="20"/>
+        </w:rPr>
+        <w:fldChar w:fldCharType="end"/>
+      </w:r>
+    </w:p>
+    <w:p/>
+    <w:p>
+      <w:pPr>
+        <w:rPr>
+          <w:rFonts w:ascii="Times" w:eastAsia="Times New Roman" w:hAnsi="Times" w:cs="Times New Roman"/>
+          <w:sz w:val="20"/>
+          <w:szCs w:val="20"/>
+        </w:rPr>
+      </w:pPr>
+      <w:r>
+        <w:rPr>
+          <w:rFonts w:ascii="Times" w:eastAsia="Times New Roman" w:hAnsi="Times" w:cs="Times New Roman"/>
+          <w:sz w:val="20"/>
+          <w:szCs w:val="20"/>
+        </w:rPr>
+        <w:fldChar w:fldCharType="begin"/>
+      </w:r>
+      <w:r>
+        <w:rPr>
+          <w:rFonts w:ascii="Times" w:eastAsia="Times New Roman" w:hAnsi="Times" w:cs="Times New Roman"/>
+          <w:sz w:val="20"/>
+          <w:szCs w:val="20"/>
+        </w:rPr>
+        <w:instrText xml:space="preserve"> HYPERLINK "https://ensemble.illinois.edu/app/sites/index.aspx?amp%3BpageIndex=1&amp;destinationID=lmQ4u4JRsUiPp8vy5X9jzg&amp;contentID=o36L5yNSUECs3EgChD5vTQ&amp;orderBy=videoDate&amp;orderByDirection=desc&amp;pageIndex=1&amp;pageSize=10" \t "_blank" </w:instrText>
+      </w:r>
+      <w:r>
+        <w:rPr>
+          <w:rFonts w:ascii="Times" w:eastAsia="Times New Roman" w:hAnsi="Times" w:cs="Times New Roman"/>
+          <w:sz w:val="20"/>
+          <w:szCs w:val="20"/>
+        </w:rPr>
+      </w:r>
+      <w:r>
+        <w:rPr>
+          <w:rFonts w:ascii="Times" w:eastAsia="Times New Roman" w:hAnsi="Times" w:cs="Times New Roman"/>
+          <w:sz w:val="20"/>
+          <w:szCs w:val="20"/>
+        </w:rPr>
+        <w:fldChar w:fldCharType="separate"/>
+      </w:r>
+      <w:r>
+        <w:rPr>
+          <w:rFonts w:ascii="Helvetica" w:eastAsia="Times New Roman" w:hAnsi="Helvetica" w:cs="Times New Roman"/>
+          <w:color w:val="3B5998"/>
+          <w:sz w:val="20"/>
+          <w:szCs w:val="20"/>
+          <w:shd w:val="clear" w:color="auto" w:fill="FFFFFF"/>
+        </w:rPr>
+        <w:t>https://ensemble.illinois.edu/app/sites/index.aspx?amp%3BpageIndex=1&amp;destinationID=lmQ4u4JRsUiPp8vy5X9jzg&amp;contentID=o36L5yNSUECs3EgChD5vTQ&amp;orderBy=videoDate&amp;orderByDirection=desc&amp;pageIndex=1&amp;pageSize=10</w:t>
+      </w:r>
+      <w:r>
+        <w:rPr>
+          <w:rFonts w:ascii="Times" w:eastAsia="Times New Roman" w:hAnsi="Times" w:cs="Times New Roman"/>
+          <w:sz w:val="20"/>
+          <w:szCs w:val="20"/>
+        </w:rPr>
+        <w:fldChar w:fldCharType="end"/>
+      </w:r>
+    </w:p>
+    <w:p/>
+    <w:p>
+      <w:pPr>
+        <w:rPr>
+          <w:rFonts w:ascii="Times" w:eastAsia="Times New Roman" w:hAnsi="Times" w:cs="Times New Roman"/>
+          <w:sz w:val="20"/>
+          <w:szCs w:val="20"/>
+        </w:rPr>
+      </w:pPr>
+      <w:r>
+        <w:rPr>
+          <w:rFonts w:ascii="Times" w:eastAsia="Times New Roman" w:hAnsi="Times" w:cs="Times New Roman"/>
+          <w:sz w:val="20"/>
+          <w:szCs w:val="20"/>
+        </w:rPr>
+        <w:fldChar w:fldCharType="begin"/>
+      </w:r>
+      <w:r>
+        <w:rPr>
+          <w:rFonts w:ascii="Times" w:eastAsia="Times New Roman" w:hAnsi="Times" w:cs="Times New Roman"/>
+          <w:sz w:val="20"/>
+          <w:szCs w:val="20"/>
+        </w:rPr>
+        <w:instrText xml:space="preserve"> HYPERLINK "http://www.teambasedlearning.org/page-1032388" \t "_blank" </w:instrText>
+      </w:r>
+      <w:r>
+        <w:rPr>
+          <w:rFonts w:ascii="Times" w:eastAsia="Times New Roman" w:hAnsi="Times" w:cs="Times New Roman"/>
+          <w:sz w:val="20"/>
+          <w:szCs w:val="20"/>
+        </w:rPr>
+      </w:r>
+      <w:r>
+        <w:rPr>
+          <w:rFonts w:ascii="Times" w:eastAsia="Times New Roman" w:hAnsi="Times" w:cs="Times New Roman"/>
+          <w:sz w:val="20"/>
+          <w:szCs w:val="20"/>
+        </w:rPr>
+        <w:fldChar w:fldCharType="separate"/>
+      </w:r>
+      <w:r>
+        <w:rPr>
+          <w:rFonts w:ascii="Helvetica" w:eastAsia="Times New Roman" w:hAnsi="Helvetica" w:cs="Times New Roman"/>
+          <w:color w:val="3B5998"/>
+          <w:sz w:val="20"/>
+          <w:szCs w:val="20"/>
+          <w:shd w:val="clear" w:color="auto" w:fill="FFFFFF"/>
+        </w:rPr>
+        <w:t>http://www.teambasedlearning.org/page-1032388</w:t>
+      </w:r>
+      <w:r>
+        <w:rPr>
+          <w:rFonts w:ascii="Times" w:eastAsia="Times New Roman" w:hAnsi="Times" w:cs="Times New Roman"/>
+          <w:sz w:val="20"/>
+          <w:szCs w:val="20"/>
+        </w:rPr>
+        <w:fldChar w:fldCharType="end"/>
+      </w:r>
+    </w:p>
+    <w:p/>
+    <w:p>
+      <w:pPr>
+        <w:rPr>
+          <w:rFonts w:ascii="Times" w:eastAsia="Times New Roman" w:hAnsi="Times" w:cs="Times New Roman"/>
+          <w:sz w:val="20"/>
+          <w:szCs w:val="20"/>
+        </w:rPr>
+      </w:pPr>
+      <w:r>
+        <w:rPr>
+          <w:rFonts w:ascii="Times" w:eastAsia="Times New Roman" w:hAnsi="Times" w:cs="Times New Roman"/>
+          <w:sz w:val="20"/>
+          <w:szCs w:val="20"/>
+        </w:rPr>
+        <w:fldChar w:fldCharType="begin"/>
+      </w:r>
+      <w:r>
+        <w:rPr>
+          <w:rFonts w:ascii="Times" w:eastAsia="Times New Roman" w:hAnsi="Times" w:cs="Times New Roman"/>
+          <w:sz w:val="20"/>
+          <w:szCs w:val="20"/>
+        </w:rPr>
+        <w:instrText xml:space="preserve"> HYPERLINK "https://www.insidehighered.com/news/2015/09/25/researchers-uw-madison-hope-their-work-will-optimize-teachers-time-students" \t "_blank" </w:instrText>
+      </w:r>
+      <w:r>
+        <w:rPr>
+          <w:rFonts w:ascii="Times" w:eastAsia="Times New Roman" w:hAnsi="Times" w:cs="Times New Roman"/>
+          <w:sz w:val="20"/>
+          <w:szCs w:val="20"/>
+        </w:rPr>
+      </w:r>
+      <w:r>
+        <w:rPr>
+          <w:rFonts w:ascii="Times" w:eastAsia="Times New Roman" w:hAnsi="Times" w:cs="Times New Roman"/>
+          <w:sz w:val="20"/>
+          <w:szCs w:val="20"/>
+        </w:rPr>
+        <w:fldChar w:fldCharType="separate"/>
+      </w:r>
+      <w:r>
+        <w:rPr>
+          <w:rFonts w:ascii="Helvetica" w:eastAsia="Times New Roman" w:hAnsi="Helvetica" w:cs="Times New Roman"/>
+          <w:color w:val="3B5998"/>
+          <w:sz w:val="20"/>
+          <w:szCs w:val="20"/>
+          <w:shd w:val="clear" w:color="auto" w:fill="FFFFFF"/>
+        </w:rPr>
+        <w:t>https://www.insidehighered.com/news/2015/09/25/researchers-uw-madison-hope-their-work-will-optimize-teachers-time-students</w:t>
+      </w:r>
+      <w:r>
+        <w:rPr>
+          <w:rFonts w:ascii="Times" w:eastAsia="Times New Roman" w:hAnsi="Times" w:cs="Times New Roman"/>
+          <w:sz w:val="20"/>
+          <w:szCs w:val="20"/>
+        </w:rPr>
+        <w:fldChar w:fldCharType="end"/>
+      </w:r>
+    </w:p>
+    <w:p/>
+    <w:p>
+      <w:pPr>
+        <w:rPr>
+          <w:rFonts w:ascii="Times" w:eastAsia="Times New Roman" w:hAnsi="Times" w:cs="Times New Roman"/>
+          <w:sz w:val="20"/>
+          <w:szCs w:val="20"/>
+        </w:rPr>
+      </w:pPr>
+      <w:r>
+        <w:rPr>
+          <w:rFonts w:ascii="Times" w:eastAsia="Times New Roman" w:hAnsi="Times" w:cs="Times New Roman"/>
+          <w:sz w:val="20"/>
+          <w:szCs w:val="20"/>
+        </w:rPr>
+        <w:fldChar w:fldCharType="begin"/>
+      </w:r>
+      <w:r>
+        <w:rPr>
+          <w:rFonts w:ascii="Times" w:eastAsia="Times New Roman" w:hAnsi="Times" w:cs="Times New Roman"/>
+          <w:sz w:val="20"/>
+          <w:szCs w:val="20"/>
+        </w:rPr>
+        <w:instrText xml:space="preserve"> HYPERLINK "http://www.wired.com/2015/09/github-open-sources-tool-teaches-students-code/" \t "_blank" </w:instrText>
+      </w:r>
+      <w:r>
+        <w:rPr>
+          <w:rFonts w:ascii="Times" w:eastAsia="Times New Roman" w:hAnsi="Times" w:cs="Times New Roman"/>
+          <w:sz w:val="20"/>
+          <w:szCs w:val="20"/>
+        </w:rPr>
+      </w:r>
+      <w:r>
+        <w:rPr>
+          <w:rFonts w:ascii="Times" w:eastAsia="Times New Roman" w:hAnsi="Times" w:cs="Times New Roman"/>
+          <w:sz w:val="20"/>
+          <w:szCs w:val="20"/>
+        </w:rPr>
+        <w:fldChar w:fldCharType="separate"/>
+      </w:r>
+      <w:r>
+        <w:rPr>
+          <w:rFonts w:ascii="Helvetica" w:eastAsia="Times New Roman" w:hAnsi="Helvetica" w:cs="Times New Roman"/>
+          <w:color w:val="3B5998"/>
+          <w:sz w:val="20"/>
+          <w:szCs w:val="20"/>
+          <w:shd w:val="clear" w:color="auto" w:fill="FFFFFF"/>
+        </w:rPr>
+        <w:t>http://www.wired.com/2015/09/github-open-sources-tool-teaches-students-code/</w:t>
+      </w:r>
+      <w:r>
+        <w:rPr>
+          <w:rFonts w:ascii="Times" w:eastAsia="Times New Roman" w:hAnsi="Times" w:cs="Times New Roman"/>
+          <w:sz w:val="20"/>
+          <w:szCs w:val="20"/>
+        </w:rPr>
+        <w:fldChar w:fldCharType="end"/>
+      </w:r>
+    </w:p>
+    <w:p/>
+    <w:p>
       <w:bookmarkStart w:id="0" w:name="_GoBack"/>
       <w:bookmarkEnd w:id="0"/>
     </w:p>
@@ -202,6 +736,18 @@
     <w:semiHidden/>
     <w:unhideWhenUsed/>
   </w:style>
+  <w:style w:type="character" w:styleId="Hyperlink">
+    <w:name w:val="Hyperlink"/>
+    <w:basedOn w:val="DefaultParagraphFont"/>
+    <w:uiPriority w:val="99"/>
+    <w:semiHidden/>
+    <w:unhideWhenUsed/>
+    <w:rsid w:val="00E26210"/>
+    <w:rPr>
+      <w:color w:val="0000FF"/>
+      <w:u w:val="single"/>
+    </w:rPr>
+  </w:style>
 </w:styles>
 </file>
 
@@ -387,6 +933,18 @@
     <w:uiPriority w:val="99"/>
     <w:semiHidden/>
     <w:unhideWhenUsed/>
+  </w:style>
+  <w:style w:type="character" w:styleId="Hyperlink">
+    <w:name w:val="Hyperlink"/>
+    <w:basedOn w:val="DefaultParagraphFont"/>
+    <w:uiPriority w:val="99"/>
+    <w:semiHidden/>
+    <w:unhideWhenUsed/>
+    <w:rsid w:val="00E26210"/>
+    <w:rPr>
+      <w:color w:val="0000FF"/>
+      <w:u w:val="single"/>
+    </w:rPr>
   </w:style>
 </w:styles>
 </file>

</xml_diff>